<commit_message>
se agregaron las carpetas con los archivos respectivos del cuarto trimestre y se actualizaron unos documentos
</commit_message>
<xml_diff>
--- a/02_Levantamiento de informacion/Encuesta Digital´s Menú.docx
+++ b/02_Levantamiento de informacion/Encuesta Digital´s Menú.docx
@@ -1118,12 +1118,12 @@
           <wp:inline distB="114300" distT="114300" distL="114300" distR="114300">
             <wp:extent cx="5731200" cy="2730500"/>
             <wp:effectExtent b="0" l="0" r="0" t="0"/>
-            <wp:docPr descr="Gráfico de respuestas de formularios. Título de la pregunta: Edad. Número de respuestas: 25 respuestas." id="7" name="image2.png"/>
+            <wp:docPr descr="Gráfico de respuestas de formularios. Título de la pregunta: Edad. Número de respuestas: 25 respuestas." id="7" name="image1.png"/>
             <a:graphic>
               <a:graphicData uri="http://schemas.openxmlformats.org/drawingml/2006/picture">
                 <pic:pic>
                   <pic:nvPicPr>
-                    <pic:cNvPr descr="Gráfico de respuestas de formularios. Título de la pregunta: Edad. Número de respuestas: 25 respuestas." id="0" name="image2.png"/>
+                    <pic:cNvPr descr="Gráfico de respuestas de formularios. Título de la pregunta: Edad. Número de respuestas: 25 respuestas." id="0" name="image1.png"/>
                     <pic:cNvPicPr preferRelativeResize="0"/>
                   </pic:nvPicPr>
                   <pic:blipFill>
@@ -1232,12 +1232,12 @@
           <wp:inline distB="114300" distT="114300" distL="114300" distR="114300">
             <wp:extent cx="5731200" cy="2730500"/>
             <wp:effectExtent b="0" l="0" r="0" t="0"/>
-            <wp:docPr descr="Gráfico de respuestas de formularios. Título de la pregunta: Localidad. Número de respuestas: 25 respuestas." id="10" name="image4.png"/>
+            <wp:docPr descr="Gráfico de respuestas de formularios. Título de la pregunta: Localidad. Número de respuestas: 25 respuestas." id="10" name="image5.png"/>
             <a:graphic>
               <a:graphicData uri="http://schemas.openxmlformats.org/drawingml/2006/picture">
                 <pic:pic>
                   <pic:nvPicPr>
-                    <pic:cNvPr descr="Gráfico de respuestas de formularios. Título de la pregunta: Localidad. Número de respuestas: 25 respuestas." id="0" name="image4.png"/>
+                    <pic:cNvPr descr="Gráfico de respuestas de formularios. Título de la pregunta: Localidad. Número de respuestas: 25 respuestas." id="0" name="image5.png"/>
                     <pic:cNvPicPr preferRelativeResize="0"/>
                   </pic:nvPicPr>
                   <pic:blipFill>
@@ -1278,12 +1278,12 @@
           <wp:inline distB="114300" distT="114300" distL="114300" distR="114300">
             <wp:extent cx="5731200" cy="2413000"/>
             <wp:effectExtent b="0" l="0" r="0" t="0"/>
-            <wp:docPr descr="Gráfico de respuestas de formularios. Título de la pregunta: ¿Al ir a un restaurante a tenido que hacer fila?. Número de respuestas: 25 respuestas." id="8" name="image8.png"/>
+            <wp:docPr descr="Gráfico de respuestas de formularios. Título de la pregunta: ¿Al ir a un restaurante a tenido que hacer fila?. Número de respuestas: 25 respuestas." id="8" name="image7.png"/>
             <a:graphic>
               <a:graphicData uri="http://schemas.openxmlformats.org/drawingml/2006/picture">
                 <pic:pic>
                   <pic:nvPicPr>
-                    <pic:cNvPr descr="Gráfico de respuestas de formularios. Título de la pregunta: ¿Al ir a un restaurante a tenido que hacer fila?. Número de respuestas: 25 respuestas." id="0" name="image8.png"/>
+                    <pic:cNvPr descr="Gráfico de respuestas de formularios. Título de la pregunta: ¿Al ir a un restaurante a tenido que hacer fila?. Número de respuestas: 25 respuestas." id="0" name="image7.png"/>
                     <pic:cNvPicPr preferRelativeResize="0"/>
                   </pic:nvPicPr>
                   <pic:blipFill>
@@ -1335,12 +1335,12 @@
           <wp:inline distB="114300" distT="114300" distL="114300" distR="114300">
             <wp:extent cx="5731200" cy="2413000"/>
             <wp:effectExtent b="0" l="0" r="0" t="0"/>
-            <wp:docPr descr="Gráfico de respuestas de formularios. Título de la pregunta: Si pudiera ingresar a un restaurante sin la necesidad de hacer fila ¿lo haría?. Número de respuestas: 25 respuestas." id="4" name="image7.png"/>
+            <wp:docPr descr="Gráfico de respuestas de formularios. Título de la pregunta: Si pudiera ingresar a un restaurante sin la necesidad de hacer fila ¿lo haría?. Número de respuestas: 25 respuestas." id="4" name="image4.png"/>
             <a:graphic>
               <a:graphicData uri="http://schemas.openxmlformats.org/drawingml/2006/picture">
                 <pic:pic>
                   <pic:nvPicPr>
-                    <pic:cNvPr descr="Gráfico de respuestas de formularios. Título de la pregunta: Si pudiera ingresar a un restaurante sin la necesidad de hacer fila ¿lo haría?. Número de respuestas: 25 respuestas." id="0" name="image7.png"/>
+                    <pic:cNvPr descr="Gráfico de respuestas de formularios. Título de la pregunta: Si pudiera ingresar a un restaurante sin la necesidad de hacer fila ¿lo haría?. Número de respuestas: 25 respuestas." id="0" name="image4.png"/>
                     <pic:cNvPicPr preferRelativeResize="0"/>
                   </pic:nvPicPr>
                   <pic:blipFill>
@@ -2177,12 +2177,12 @@
           <wp:inline distB="114300" distT="114300" distL="114300" distR="114300">
             <wp:extent cx="5731200" cy="2413000"/>
             <wp:effectExtent b="0" l="0" r="0" t="0"/>
-            <wp:docPr descr="Gráfico de respuestas de formularios. Título de la pregunta: ¿Usted a echo alguna reservación a un restaurante?. Número de respuestas: 25 respuestas." id="3" name="image10.png"/>
+            <wp:docPr descr="Gráfico de respuestas de formularios. Título de la pregunta: ¿Usted a echo alguna reservación a un restaurante?. Número de respuestas: 25 respuestas." id="3" name="image8.png"/>
             <a:graphic>
               <a:graphicData uri="http://schemas.openxmlformats.org/drawingml/2006/picture">
                 <pic:pic>
                   <pic:nvPicPr>
-                    <pic:cNvPr descr="Gráfico de respuestas de formularios. Título de la pregunta: ¿Usted a echo alguna reservación a un restaurante?. Número de respuestas: 25 respuestas." id="0" name="image10.png"/>
+                    <pic:cNvPr descr="Gráfico de respuestas de formularios. Título de la pregunta: ¿Usted a echo alguna reservación a un restaurante?. Número de respuestas: 25 respuestas." id="0" name="image8.png"/>
                     <pic:cNvPicPr preferRelativeResize="0"/>
                   </pic:nvPicPr>
                   <pic:blipFill>
@@ -2223,12 +2223,12 @@
           <wp:inline distB="114300" distT="114300" distL="114300" distR="114300">
             <wp:extent cx="5731200" cy="2730500"/>
             <wp:effectExtent b="0" l="0" r="0" t="0"/>
-            <wp:docPr descr="Gráfico de respuestas de formularios. Título de la pregunta: Si su respuesta fue si mencione a que restaurante de otro modo escriba NA.. Número de respuestas: 25 respuestas." id="2" name="image3.png"/>
+            <wp:docPr descr="Gráfico de respuestas de formularios. Título de la pregunta: Si su respuesta fue si mencione a que restaurante de otro modo escriba NA.. Número de respuestas: 25 respuestas." id="2" name="image2.png"/>
             <a:graphic>
               <a:graphicData uri="http://schemas.openxmlformats.org/drawingml/2006/picture">
                 <pic:pic>
                   <pic:nvPicPr>
-                    <pic:cNvPr descr="Gráfico de respuestas de formularios. Título de la pregunta: Si su respuesta fue si mencione a que restaurante de otro modo escriba NA.. Número de respuestas: 25 respuestas." id="0" name="image3.png"/>
+                    <pic:cNvPr descr="Gráfico de respuestas de formularios. Título de la pregunta: Si su respuesta fue si mencione a que restaurante de otro modo escriba NA.. Número de respuestas: 25 respuestas." id="0" name="image2.png"/>
                     <pic:cNvPicPr preferRelativeResize="0"/>
                   </pic:nvPicPr>
                   <pic:blipFill>
@@ -2269,12 +2269,12 @@
           <wp:inline distB="114300" distT="114300" distL="114300" distR="114300">
             <wp:extent cx="5731200" cy="2730500"/>
             <wp:effectExtent b="0" l="0" r="0" t="0"/>
-            <wp:docPr descr="Gráfico de respuestas de formularios. Título de la pregunta: Si su respuesta fue si mencione a que restaurante de otro modo escriba NA.. Número de respuestas: 25 respuestas." id="1" name="image1.png"/>
+            <wp:docPr descr="Gráfico de respuestas de formularios. Título de la pregunta: Si su respuesta fue si mencione a que restaurante de otro modo escriba NA.. Número de respuestas: 25 respuestas." id="1" name="image3.png"/>
             <a:graphic>
               <a:graphicData uri="http://schemas.openxmlformats.org/drawingml/2006/picture">
                 <pic:pic>
                   <pic:nvPicPr>
-                    <pic:cNvPr descr="Gráfico de respuestas de formularios. Título de la pregunta: Si su respuesta fue si mencione a que restaurante de otro modo escriba NA.. Número de respuestas: 25 respuestas." id="0" name="image1.png"/>
+                    <pic:cNvPr descr="Gráfico de respuestas de formularios. Título de la pregunta: Si su respuesta fue si mencione a que restaurante de otro modo escriba NA.. Número de respuestas: 25 respuestas." id="0" name="image3.png"/>
                     <pic:cNvPicPr preferRelativeResize="0"/>
                   </pic:nvPicPr>
                   <pic:blipFill>
@@ -2829,12 +2829,12 @@
           <wp:inline distB="114300" distT="114300" distL="114300" distR="114300">
             <wp:extent cx="5731200" cy="2603500"/>
             <wp:effectExtent b="0" l="0" r="0" t="0"/>
-            <wp:docPr descr="Gráfico de respuestas de formularios. Título de la pregunta: ¿Qué tan común es que se generen filas a la hora de reservar una mesa en determinado restaurante?. Número de respuestas: 25 respuestas." id="9" name="image6.png"/>
+            <wp:docPr descr="Gráfico de respuestas de formularios. Título de la pregunta: ¿Qué tan común es que se generen filas a la hora de reservar una mesa en determinado restaurante?. Número de respuestas: 25 respuestas." id="9" name="image10.png"/>
             <a:graphic>
               <a:graphicData uri="http://schemas.openxmlformats.org/drawingml/2006/picture">
                 <pic:pic>
                   <pic:nvPicPr>
-                    <pic:cNvPr descr="Gráfico de respuestas de formularios. Título de la pregunta: ¿Qué tan común es que se generen filas a la hora de reservar una mesa en determinado restaurante?. Número de respuestas: 25 respuestas." id="0" name="image6.png"/>
+                    <pic:cNvPr descr="Gráfico de respuestas de formularios. Título de la pregunta: ¿Qué tan común es que se generen filas a la hora de reservar una mesa en determinado restaurante?. Número de respuestas: 25 respuestas." id="0" name="image10.png"/>
                     <pic:cNvPicPr preferRelativeResize="0"/>
                   </pic:nvPicPr>
                   <pic:blipFill>
@@ -2875,12 +2875,12 @@
           <wp:inline distB="114300" distT="114300" distL="114300" distR="114300">
             <wp:extent cx="5731200" cy="2413000"/>
             <wp:effectExtent b="0" l="0" r="0" t="0"/>
-            <wp:docPr descr="Gráfico de respuestas de formularios. Título de la pregunta: ¿Qué tan rápido es el servicio que ofrece el restaurante a la hora de hacer una reservación?. Número de respuestas: 25 respuestas." id="6" name="image5.png"/>
+            <wp:docPr descr="Gráfico de respuestas de formularios. Título de la pregunta: ¿Qué tan rápido es el servicio que ofrece el restaurante a la hora de hacer una reservación?. Número de respuestas: 25 respuestas." id="6" name="image6.png"/>
             <a:graphic>
               <a:graphicData uri="http://schemas.openxmlformats.org/drawingml/2006/picture">
                 <pic:pic>
                   <pic:nvPicPr>
-                    <pic:cNvPr descr="Gráfico de respuestas de formularios. Título de la pregunta: ¿Qué tan rápido es el servicio que ofrece el restaurante a la hora de hacer una reservación?. Número de respuestas: 25 respuestas." id="0" name="image5.png"/>
+                    <pic:cNvPr descr="Gráfico de respuestas de formularios. Título de la pregunta: ¿Qué tan rápido es el servicio que ofrece el restaurante a la hora de hacer una reservación?. Número de respuestas: 25 respuestas." id="0" name="image6.png"/>
                     <pic:cNvPicPr preferRelativeResize="0"/>
                   </pic:nvPicPr>
                   <pic:blipFill>

</xml_diff>